<commit_message>
beoordeling proces ready, database modified/simplified
</commit_message>
<xml_diff>
--- a/templates/template 0.7.docx
+++ b/templates/template 0.7.docx
@@ -54,7 +54,7 @@
               <w:rPr>
                 <w:noProof/>
               </w:rPr>
-              <w:t>«student»</w:t>
+              <w:t>Gerrit de Heij</w:t>
             </w:r>
             <w:r>
               <w:rPr>
@@ -105,7 +105,7 @@
               <w:rPr>
                 <w:noProof/>
               </w:rPr>
-              <w:t>«bedrijf»</w:t>
+              <w:t>Internetbureau Speak</w:t>
             </w:r>
             <w:r>
               <w:rPr>
@@ -143,10 +143,18 @@
             <w:gridSpan w:val="3"/>
           </w:tcPr>
           <w:p>
+            <w:pPr>
+              <w:rPr>
+                <w:lang w:val="en-US"/>
+              </w:rPr>
+            </w:pPr>
             <w:r>
               <w:fldChar w:fldCharType="begin"/>
             </w:r>
             <w:r>
+              <w:rPr>
+                <w:lang w:val="en-US"/>
+              </w:rPr>
               <w:instrText xml:space="preserve"> MERGEFIELD titel </w:instrText>
             </w:r>
             <w:r>
@@ -155,8 +163,9 @@
             <w:r>
               <w:rPr>
                 <w:noProof/>
-              </w:rPr>
-              <w:t>«titel»</w:t>
+                <w:lang w:val="en-US"/>
+              </w:rPr>
+              <w:t>Opvangkostencalculator applicatie voor kinderopvangen</w:t>
             </w:r>
             <w:r>
               <w:rPr>
@@ -206,7 +215,7 @@
               <w:rPr>
                 <w:noProof/>
               </w:rPr>
-              <w:t>«datum»</w:t>
+              <w:t>09-12-2022</w:t>
             </w:r>
             <w:r>
               <w:rPr>
@@ -242,27 +251,14 @@
             <w:tcW w:w="5670" w:type="dxa"/>
           </w:tcPr>
           <w:p>
-            <w:r>
-              <w:fldChar w:fldCharType="begin"/>
-            </w:r>
-            <w:r>
-              <w:instrText xml:space="preserve"> MERGEFIELD versie </w:instrText>
-            </w:r>
-            <w:r>
-              <w:fldChar w:fldCharType="separate"/>
-            </w:r>
-            <w:r>
-              <w:rPr>
-                <w:noProof/>
-              </w:rPr>
-              <w:t>«versie»</w:t>
-            </w:r>
-            <w:r>
-              <w:rPr>
-                <w:noProof/>
-              </w:rPr>
-              <w:fldChar w:fldCharType="end"/>
-            </w:r>
+            <w:fldSimple w:instr=" MERGEFIELD versie ">
+              <w:r>
+                <w:rPr>
+                  <w:noProof/>
+                </w:rPr>
+                <w:t>1</w:t>
+              </w:r>
+            </w:fldSimple>
           </w:p>
         </w:tc>
       </w:tr>
@@ -679,7 +675,27 @@
                 <w:sz w:val="20"/>
                 <w:szCs w:val="20"/>
               </w:rPr>
-              <w:t>De bedrijfsbegeleider heeft minimaal HBO werk-en denkniveau</w:t>
+              <w:t xml:space="preserve">De bedrijfsbegeleider heeft minimaal HBO </w:t>
+            </w:r>
+            <w:proofErr w:type="spellStart"/>
+            <w:r>
+              <w:rPr>
+                <w:b w:val="0"/>
+                <w:bCs w:val="0"/>
+                <w:sz w:val="20"/>
+                <w:szCs w:val="20"/>
+              </w:rPr>
+              <w:t>werk-en</w:t>
+            </w:r>
+            <w:proofErr w:type="spellEnd"/>
+            <w:r>
+              <w:rPr>
+                <w:b w:val="0"/>
+                <w:bCs w:val="0"/>
+                <w:sz w:val="20"/>
+                <w:szCs w:val="20"/>
+              </w:rPr>
+              <w:t xml:space="preserve"> denkniveau</w:t>
             </w:r>
           </w:p>
           <w:p>
@@ -1049,6 +1065,7 @@
                 <w:szCs w:val="20"/>
               </w:rPr>
             </w:pPr>
+            <w:proofErr w:type="spellStart"/>
             <w:r>
               <w:rPr>
                 <w:rFonts w:cstheme="minorHAnsi"/>
@@ -1059,6 +1076,7 @@
               </w:rPr>
               <w:t>Manage&amp;Control</w:t>
             </w:r>
+            <w:proofErr w:type="spellEnd"/>
           </w:p>
           <w:p>
             <w:pPr>
@@ -1397,7 +1415,29 @@
                 <w:sz w:val="20"/>
                 <w:szCs w:val="20"/>
               </w:rPr>
-              <w:t>Een Proof of Concept kan voldoende complex zijn mits het onderzoek en het ontwerp zich richt op een groter (complexer) systeem wat in een later stadium kan worden uitgebouwd.</w:t>
+              <w:t xml:space="preserve">Een </w:t>
+            </w:r>
+            <w:proofErr w:type="spellStart"/>
+            <w:r>
+              <w:rPr>
+                <w:rFonts w:cstheme="minorHAnsi"/>
+                <w:b w:val="0"/>
+                <w:bCs w:val="0"/>
+                <w:sz w:val="20"/>
+                <w:szCs w:val="20"/>
+              </w:rPr>
+              <w:t>Proof</w:t>
+            </w:r>
+            <w:proofErr w:type="spellEnd"/>
+            <w:r>
+              <w:rPr>
+                <w:rFonts w:cstheme="minorHAnsi"/>
+                <w:b w:val="0"/>
+                <w:bCs w:val="0"/>
+                <w:sz w:val="20"/>
+                <w:szCs w:val="20"/>
+              </w:rPr>
+              <w:t xml:space="preserve"> of Concept kan voldoende complex zijn mits het onderzoek en het ontwerp zich richt op een groter (complexer) systeem wat in een later stadium kan worden uitgebouwd.</w:t>
             </w:r>
           </w:p>
         </w:tc>

</xml_diff>